<commit_message>
erro do metodo imprimir consertado, documentacao inclusa nos aquivos para pages e word
</commit_message>
<xml_diff>
--- a/documentacaoDeConsertos_ARQUIVO_WORD.docx
+++ b/documentacaoDeConsertos_ARQUIVO_WORD.docx
@@ -1152,8 +1152,668 @@
           <w:rtl w:val="0"/>
           <w:lang w:val="pt-PT"/>
         </w:rPr>
-        <w:t xml:space="preserve">2. </w:t>
-      </w:r>
+        <w:t>2.  Erro ao imprimir o ticket</w:t>
+      </w:r>
+    </w:p>
+    <w:p>
+      <w:pPr>
+        <w:pStyle w:val="Body"/>
+        <w:jc w:val="both"/>
+      </w:pPr>
+      <w:r>
+        <w:rPr>
+          <w:rtl w:val="0"/>
+          <w:lang w:val="pt-PT"/>
+        </w:rPr>
+        <w:t>Segundo especifica</w:t>
+      </w:r>
+      <w:r>
+        <w:rPr>
+          <w:rtl w:val="0"/>
+          <w:lang w:val="pt-PT"/>
+        </w:rPr>
+        <w:t>çõ</w:t>
+      </w:r>
+      <w:r>
+        <w:rPr>
+          <w:rtl w:val="0"/>
+          <w:lang w:val="pt-PT"/>
+        </w:rPr>
+        <w:t xml:space="preserve">es do sistema ao ser impresso um ticket </w:t>
+      </w:r>
+      <w:r>
+        <w:rPr>
+          <w:rtl w:val="0"/>
+          <w:lang w:val="pt-PT"/>
+        </w:rPr>
+        <w:t xml:space="preserve">é </w:t>
+      </w:r>
+      <w:r>
+        <w:rPr>
+          <w:rtl w:val="0"/>
+          <w:lang w:val="pt-PT"/>
+        </w:rPr>
+        <w:t>necess</w:t>
+      </w:r>
+      <w:r>
+        <w:rPr>
+          <w:rtl w:val="0"/>
+          <w:lang w:val="pt-PT"/>
+        </w:rPr>
+        <w:t>á</w:t>
+      </w:r>
+      <w:r>
+        <w:rPr>
+          <w:rtl w:val="0"/>
+          <w:lang w:val="pt-PT"/>
+        </w:rPr>
+        <w:t xml:space="preserve">rio verificar se o valor inserido </w:t>
+      </w:r>
+      <w:r>
+        <w:rPr>
+          <w:rtl w:val="0"/>
+          <w:lang w:val="pt-PT"/>
+        </w:rPr>
+        <w:t xml:space="preserve">é </w:t>
+      </w:r>
+      <w:r>
+        <w:rPr>
+          <w:rtl w:val="0"/>
+          <w:lang w:val="pt-PT"/>
+        </w:rPr>
+        <w:t>o suficiente para a impress</w:t>
+      </w:r>
+      <w:r>
+        <w:rPr>
+          <w:rtl w:val="0"/>
+          <w:lang w:val="pt-PT"/>
+        </w:rPr>
+        <w:t>ã</w:t>
+      </w:r>
+      <w:r>
+        <w:rPr>
+          <w:rtl w:val="0"/>
+          <w:lang w:val="pt-PT"/>
+        </w:rPr>
+        <w:t>o do ticket e ap</w:t>
+      </w:r>
+      <w:r>
+        <w:rPr>
+          <w:rtl w:val="0"/>
+          <w:lang w:val="pt-PT"/>
+        </w:rPr>
+        <w:t>ó</w:t>
+      </w:r>
+      <w:r>
+        <w:rPr>
+          <w:rtl w:val="0"/>
+          <w:lang w:val="pt-PT"/>
+        </w:rPr>
+        <w:t>s a impress</w:t>
+      </w:r>
+      <w:r>
+        <w:rPr>
+          <w:rtl w:val="0"/>
+          <w:lang w:val="pt-PT"/>
+        </w:rPr>
+        <w:t>ã</w:t>
+      </w:r>
+      <w:r>
+        <w:rPr>
+          <w:rtl w:val="0"/>
+          <w:lang w:val="pt-PT"/>
+        </w:rPr>
+        <w:t xml:space="preserve">o </w:t>
+      </w:r>
+      <w:r>
+        <w:rPr>
+          <w:rtl w:val="0"/>
+          <w:lang w:val="pt-PT"/>
+        </w:rPr>
+        <w:t xml:space="preserve">é </w:t>
+      </w:r>
+      <w:r>
+        <w:rPr>
+          <w:rtl w:val="0"/>
+          <w:lang w:val="pt-PT"/>
+        </w:rPr>
+        <w:t>necess</w:t>
+      </w:r>
+      <w:r>
+        <w:rPr>
+          <w:rtl w:val="0"/>
+          <w:lang w:val="pt-PT"/>
+        </w:rPr>
+        <w:t>á</w:t>
+      </w:r>
+      <w:r>
+        <w:rPr>
+          <w:rtl w:val="0"/>
+          <w:lang w:val="pt-PT"/>
+        </w:rPr>
+        <w:t>rio realizar o debito do valor do ticket do dinheiro inserido pelo cliente.</w:t>
+      </w:r>
+    </w:p>
+    <w:p>
+      <w:pPr>
+        <w:pStyle w:val="Body"/>
+        <w:jc w:val="both"/>
+      </w:pPr>
+      <w:r>
+        <w:rPr>
+          <w:rtl w:val="0"/>
+          <w:lang w:val="pt-PT"/>
+        </w:rPr>
+        <w:t>no c</w:t>
+      </w:r>
+      <w:r>
+        <w:rPr>
+          <w:rtl w:val="0"/>
+          <w:lang w:val="pt-PT"/>
+        </w:rPr>
+        <w:t>ó</w:t>
+      </w:r>
+      <w:r>
+        <w:rPr>
+          <w:rtl w:val="0"/>
+          <w:lang w:val="pt-PT"/>
+        </w:rPr>
+        <w:t xml:space="preserve">digo original </w:t>
+      </w:r>
+      <w:r>
+        <w:rPr>
+          <w:rtl w:val="0"/>
+          <w:lang w:val="pt-PT"/>
+        </w:rPr>
+        <w:t xml:space="preserve">é </w:t>
+      </w:r>
+      <w:r>
+        <w:rPr>
+          <w:rtl w:val="0"/>
+          <w:lang w:val="pt-PT"/>
+        </w:rPr>
+        <w:t>realizada a verifica</w:t>
+      </w:r>
+      <w:r>
+        <w:rPr>
+          <w:rtl w:val="0"/>
+          <w:lang w:val="pt-PT"/>
+        </w:rPr>
+        <w:t>çã</w:t>
+      </w:r>
+      <w:r>
+        <w:rPr>
+          <w:rtl w:val="0"/>
+          <w:lang w:val="pt-PT"/>
+        </w:rPr>
+        <w:t>o do saldo do cliente mas n</w:t>
+      </w:r>
+      <w:r>
+        <w:rPr>
+          <w:rtl w:val="0"/>
+          <w:lang w:val="pt-PT"/>
+        </w:rPr>
+        <w:t>ã</w:t>
+      </w:r>
+      <w:r>
+        <w:rPr>
+          <w:rtl w:val="0"/>
+          <w:lang w:val="pt-PT"/>
+        </w:rPr>
+        <w:t xml:space="preserve">o </w:t>
+      </w:r>
+      <w:r>
+        <w:rPr>
+          <w:rtl w:val="0"/>
+          <w:lang w:val="pt-PT"/>
+        </w:rPr>
+        <w:t xml:space="preserve">é </w:t>
+      </w:r>
+      <w:r>
+        <w:rPr>
+          <w:rtl w:val="0"/>
+          <w:lang w:val="pt-PT"/>
+        </w:rPr>
+        <w:t>realizado o debito ap</w:t>
+      </w:r>
+      <w:r>
+        <w:rPr>
+          <w:rtl w:val="0"/>
+          <w:lang w:val="pt-PT"/>
+        </w:rPr>
+        <w:t>ó</w:t>
+      </w:r>
+      <w:r>
+        <w:rPr>
+          <w:rtl w:val="0"/>
+          <w:lang w:val="pt-PT"/>
+        </w:rPr>
+        <w:t>s a impress</w:t>
+      </w:r>
+      <w:r>
+        <w:rPr>
+          <w:rtl w:val="0"/>
+          <w:lang w:val="pt-PT"/>
+        </w:rPr>
+        <w:t>ã</w:t>
+      </w:r>
+      <w:r>
+        <w:rPr>
+          <w:rtl w:val="0"/>
+          <w:lang w:val="pt-PT"/>
+        </w:rPr>
+        <w:t>o do ticket. Como podemos observar abaixo:</w:t>
+      </w:r>
+      <w:r>
+        <mc:AlternateContent>
+          <mc:Choice Requires="wps">
+            <w:drawing>
+              <wp:anchor distT="152400" distB="152400" distL="152400" distR="152400" simplePos="0" relativeHeight="251660288" behindDoc="0" locked="0" layoutInCell="1" allowOverlap="1">
+                <wp:simplePos x="0" y="0"/>
+                <wp:positionH relativeFrom="margin">
+                  <wp:posOffset>-6349</wp:posOffset>
+                </wp:positionH>
+                <wp:positionV relativeFrom="line">
+                  <wp:posOffset>340439</wp:posOffset>
+                </wp:positionV>
+                <wp:extent cx="5727699" cy="2514561"/>
+                <wp:effectExtent l="0" t="0" r="0" b="0"/>
+                <wp:wrapTopAndBottom distT="152400" distB="152400"/>
+                <wp:docPr id="1073741826" name="officeArt object"/>
+                <wp:cNvGraphicFramePr/>
+                <a:graphic xmlns:a="http://schemas.openxmlformats.org/drawingml/2006/main">
+                  <a:graphicData uri="http://schemas.microsoft.com/office/word/2010/wordprocessingShape">
+                    <wps:wsp>
+                      <wps:cNvSpPr/>
+                      <wps:spPr>
+                        <a:xfrm>
+                          <a:off x="0" y="0"/>
+                          <a:ext cx="5727699" cy="2514561"/>
+                        </a:xfrm>
+                        <a:prstGeom prst="rect">
+                          <a:avLst/>
+                        </a:prstGeom>
+                        <a:solidFill>
+                          <a:srgbClr val="000000"/>
+                        </a:solidFill>
+                        <a:ln w="12700" cap="flat">
+                          <a:noFill/>
+                          <a:miter lim="400000"/>
+                        </a:ln>
+                        <a:effectLst/>
+                      </wps:spPr>
+                      <wps:txbx>
+                        <w:txbxContent>
+                          <w:p>
+                            <w:pPr>
+                              <w:pStyle w:val="Body"/>
+                              <w:jc w:val="left"/>
+                              <w:rPr>
+                                <w:color w:val="fefefe"/>
+                              </w:rPr>
+                            </w:pPr>
+                            <w:r>
+                              <w:rPr>
+                                <w:color w:val="fefefe"/>
+                                <w:rtl w:val="0"/>
+                                <w:lang w:val="en-US"/>
+                              </w:rPr>
+                              <w:t xml:space="preserve"> public String imprimir() throws SaldoInsuficienteException {</w:t>
+                            </w:r>
+                          </w:p>
+                          <w:p>
+                            <w:pPr>
+                              <w:pStyle w:val="Body"/>
+                              <w:jc w:val="left"/>
+                              <w:rPr>
+                                <w:color w:val="fefefe"/>
+                              </w:rPr>
+                            </w:pPr>
+                            <w:r>
+                              <w:rPr>
+                                <w:color w:val="fefefe"/>
+                                <w:rtl w:val="0"/>
+                              </w:rPr>
+                              <w:t xml:space="preserve">        if (saldo &lt; valor) {</w:t>
+                            </w:r>
+                          </w:p>
+                          <w:p>
+                            <w:pPr>
+                              <w:pStyle w:val="Body"/>
+                              <w:jc w:val="left"/>
+                              <w:rPr>
+                                <w:color w:val="fefefe"/>
+                              </w:rPr>
+                            </w:pPr>
+                            <w:r>
+                              <w:rPr>
+                                <w:color w:val="fefefe"/>
+                                <w:rtl w:val="0"/>
+                                <w:lang w:val="en-US"/>
+                              </w:rPr>
+                              <w:t xml:space="preserve">            throw new SaldoInsuficienteException();</w:t>
+                            </w:r>
+                          </w:p>
+                          <w:p>
+                            <w:pPr>
+                              <w:pStyle w:val="Body"/>
+                              <w:jc w:val="left"/>
+                              <w:rPr>
+                                <w:color w:val="fefefe"/>
+                              </w:rPr>
+                            </w:pPr>
+                            <w:r>
+                              <w:rPr>
+                                <w:color w:val="fefefe"/>
+                                <w:rtl w:val="0"/>
+                              </w:rPr>
+                              <w:t xml:space="preserve">        }</w:t>
+                            </w:r>
+                          </w:p>
+                          <w:p>
+                            <w:pPr>
+                              <w:pStyle w:val="Body"/>
+                              <w:jc w:val="left"/>
+                              <w:rPr>
+                                <w:color w:val="fefefe"/>
+                              </w:rPr>
+                            </w:pPr>
+                            <w:r>
+                              <w:rPr>
+                                <w:color w:val="fefefe"/>
+                                <w:rtl w:val="0"/>
+                                <w:lang w:val="en-US"/>
+                              </w:rPr>
+                              <w:t xml:space="preserve">        String result = "*****************\n";</w:t>
+                            </w:r>
+                          </w:p>
+                          <w:p>
+                            <w:pPr>
+                              <w:pStyle w:val="Body"/>
+                              <w:jc w:val="left"/>
+                              <w:rPr>
+                                <w:color w:val="fefefe"/>
+                              </w:rPr>
+                            </w:pPr>
+                            <w:r>
+                              <w:rPr>
+                                <w:color w:val="fefefe"/>
+                                <w:rtl w:val="0"/>
+                              </w:rPr>
+                              <w:t xml:space="preserve">        result += "*** R$ " + saldo + ",00 ****\n";</w:t>
+                            </w:r>
+                          </w:p>
+                          <w:p>
+                            <w:pPr>
+                              <w:pStyle w:val="Body"/>
+                              <w:jc w:val="left"/>
+                              <w:rPr>
+                                <w:color w:val="fefefe"/>
+                              </w:rPr>
+                            </w:pPr>
+                            <w:r>
+                              <w:rPr>
+                                <w:color w:val="fefefe"/>
+                                <w:rtl w:val="0"/>
+                                <w:lang w:val="en-US"/>
+                              </w:rPr>
+                              <w:t xml:space="preserve">        result += "*****************\n";</w:t>
+                            </w:r>
+                          </w:p>
+                          <w:p>
+                            <w:pPr>
+                              <w:pStyle w:val="Body"/>
+                              <w:jc w:val="left"/>
+                              <w:rPr>
+                                <w:color w:val="fefefe"/>
+                              </w:rPr>
+                            </w:pPr>
+                            <w:r>
+                              <w:rPr>
+                                <w:color w:val="fefefe"/>
+                                <w:rtl w:val="0"/>
+                              </w:rPr>
+                              <w:t xml:space="preserve">        return result;</w:t>
+                            </w:r>
+                          </w:p>
+                          <w:p>
+                            <w:pPr>
+                              <w:pStyle w:val="Body"/>
+                              <w:jc w:val="left"/>
+                            </w:pPr>
+                            <w:r>
+                              <w:rPr>
+                                <w:color w:val="fefefe"/>
+                                <w:rtl w:val="0"/>
+                              </w:rPr>
+                              <w:t xml:space="preserve">    }</w:t>
+                            </w:r>
+                          </w:p>
+                        </w:txbxContent>
+                      </wps:txbx>
+                      <wps:bodyPr wrap="square" lIns="50800" tIns="50800" rIns="50800" bIns="50800" numCol="1" anchor="t">
+                        <a:noAutofit/>
+                      </wps:bodyPr>
+                    </wps:wsp>
+                  </a:graphicData>
+                </a:graphic>
+              </wp:anchor>
+            </w:drawing>
+          </mc:Choice>
+          <mc:Fallback>
+            <w:pict>
+              <v:rect id="_x0000_s1027" style="visibility:visible;position:absolute;margin-left:-0.5pt;margin-top:26.8pt;width:451.0pt;height:198.0pt;z-index:251660288;mso-position-horizontal:absolute;mso-position-horizontal-relative:margin;mso-position-vertical:absolute;mso-position-vertical-relative:line;mso-wrap-distance-left:12.0pt;mso-wrap-distance-top:12.0pt;mso-wrap-distance-right:12.0pt;mso-wrap-distance-bottom:12.0pt;">
+                <v:fill color="#000000" opacity="100.0%" type="solid"/>
+                <v:stroke on="f" weight="1.0pt" dashstyle="solid" endcap="flat" miterlimit="400.0%" joinstyle="miter" linestyle="single" startarrow="none" startarrowwidth="medium" startarrowlength="medium" endarrow="none" endarrowwidth="medium" endarrowlength="medium"/>
+                <v:textbox>
+                  <w:txbxContent>
+                    <w:p>
+                      <w:pPr>
+                        <w:pStyle w:val="Body"/>
+                        <w:jc w:val="left"/>
+                        <w:rPr>
+                          <w:color w:val="fefefe"/>
+                        </w:rPr>
+                      </w:pPr>
+                      <w:r>
+                        <w:rPr>
+                          <w:color w:val="fefefe"/>
+                          <w:rtl w:val="0"/>
+                          <w:lang w:val="en-US"/>
+                        </w:rPr>
+                        <w:t xml:space="preserve"> public String imprimir() throws SaldoInsuficienteException {</w:t>
+                      </w:r>
+                    </w:p>
+                    <w:p>
+                      <w:pPr>
+                        <w:pStyle w:val="Body"/>
+                        <w:jc w:val="left"/>
+                        <w:rPr>
+                          <w:color w:val="fefefe"/>
+                        </w:rPr>
+                      </w:pPr>
+                      <w:r>
+                        <w:rPr>
+                          <w:color w:val="fefefe"/>
+                          <w:rtl w:val="0"/>
+                        </w:rPr>
+                        <w:t xml:space="preserve">        if (saldo &lt; valor) {</w:t>
+                      </w:r>
+                    </w:p>
+                    <w:p>
+                      <w:pPr>
+                        <w:pStyle w:val="Body"/>
+                        <w:jc w:val="left"/>
+                        <w:rPr>
+                          <w:color w:val="fefefe"/>
+                        </w:rPr>
+                      </w:pPr>
+                      <w:r>
+                        <w:rPr>
+                          <w:color w:val="fefefe"/>
+                          <w:rtl w:val="0"/>
+                          <w:lang w:val="en-US"/>
+                        </w:rPr>
+                        <w:t xml:space="preserve">            throw new SaldoInsuficienteException();</w:t>
+                      </w:r>
+                    </w:p>
+                    <w:p>
+                      <w:pPr>
+                        <w:pStyle w:val="Body"/>
+                        <w:jc w:val="left"/>
+                        <w:rPr>
+                          <w:color w:val="fefefe"/>
+                        </w:rPr>
+                      </w:pPr>
+                      <w:r>
+                        <w:rPr>
+                          <w:color w:val="fefefe"/>
+                          <w:rtl w:val="0"/>
+                        </w:rPr>
+                        <w:t xml:space="preserve">        }</w:t>
+                      </w:r>
+                    </w:p>
+                    <w:p>
+                      <w:pPr>
+                        <w:pStyle w:val="Body"/>
+                        <w:jc w:val="left"/>
+                        <w:rPr>
+                          <w:color w:val="fefefe"/>
+                        </w:rPr>
+                      </w:pPr>
+                      <w:r>
+                        <w:rPr>
+                          <w:color w:val="fefefe"/>
+                          <w:rtl w:val="0"/>
+                          <w:lang w:val="en-US"/>
+                        </w:rPr>
+                        <w:t xml:space="preserve">        String result = "*****************\n";</w:t>
+                      </w:r>
+                    </w:p>
+                    <w:p>
+                      <w:pPr>
+                        <w:pStyle w:val="Body"/>
+                        <w:jc w:val="left"/>
+                        <w:rPr>
+                          <w:color w:val="fefefe"/>
+                        </w:rPr>
+                      </w:pPr>
+                      <w:r>
+                        <w:rPr>
+                          <w:color w:val="fefefe"/>
+                          <w:rtl w:val="0"/>
+                        </w:rPr>
+                        <w:t xml:space="preserve">        result += "*** R$ " + saldo + ",00 ****\n";</w:t>
+                      </w:r>
+                    </w:p>
+                    <w:p>
+                      <w:pPr>
+                        <w:pStyle w:val="Body"/>
+                        <w:jc w:val="left"/>
+                        <w:rPr>
+                          <w:color w:val="fefefe"/>
+                        </w:rPr>
+                      </w:pPr>
+                      <w:r>
+                        <w:rPr>
+                          <w:color w:val="fefefe"/>
+                          <w:rtl w:val="0"/>
+                          <w:lang w:val="en-US"/>
+                        </w:rPr>
+                        <w:t xml:space="preserve">        result += "*****************\n";</w:t>
+                      </w:r>
+                    </w:p>
+                    <w:p>
+                      <w:pPr>
+                        <w:pStyle w:val="Body"/>
+                        <w:jc w:val="left"/>
+                        <w:rPr>
+                          <w:color w:val="fefefe"/>
+                        </w:rPr>
+                      </w:pPr>
+                      <w:r>
+                        <w:rPr>
+                          <w:color w:val="fefefe"/>
+                          <w:rtl w:val="0"/>
+                        </w:rPr>
+                        <w:t xml:space="preserve">        return result;</w:t>
+                      </w:r>
+                    </w:p>
+                    <w:p>
+                      <w:pPr>
+                        <w:pStyle w:val="Body"/>
+                        <w:jc w:val="left"/>
+                      </w:pPr>
+                      <w:r>
+                        <w:rPr>
+                          <w:color w:val="fefefe"/>
+                          <w:rtl w:val="0"/>
+                        </w:rPr>
+                        <w:t xml:space="preserve">    }</w:t>
+                      </w:r>
+                    </w:p>
+                  </w:txbxContent>
+                </v:textbox>
+                <w10:wrap type="topAndBottom" side="bothSides" anchorx="margin"/>
+              </v:rect>
+            </w:pict>
+          </mc:Fallback>
+        </mc:AlternateContent>
+      </w:r>
+      <w:r>
+        <w:rPr>
+          <w:rtl w:val="0"/>
+          <w:lang w:val="pt-PT"/>
+        </w:rPr>
+        <w:t xml:space="preserve"> </w:t>
+      </w:r>
+    </w:p>
+    <w:p>
+      <w:pPr>
+        <w:pStyle w:val="Body"/>
+        <w:jc w:val="both"/>
+      </w:pPr>
+      <w:r>
+        <w:rPr>
+          <w:rtl w:val="0"/>
+          <w:lang w:val="pt-PT"/>
+        </w:rPr>
+        <w:t>Para consertar esse erro basta acrescentar a linha de c</w:t>
+      </w:r>
+      <w:r>
+        <w:rPr>
+          <w:rtl w:val="0"/>
+          <w:lang w:val="pt-PT"/>
+        </w:rPr>
+        <w:t>ó</w:t>
+      </w:r>
+      <w:r>
+        <w:rPr>
+          <w:rtl w:val="0"/>
+          <w:lang w:val="pt-PT"/>
+        </w:rPr>
+        <w:t xml:space="preserve">digo na qual o valor do ticket </w:t>
+      </w:r>
+      <w:r>
+        <w:rPr>
+          <w:rtl w:val="0"/>
+          <w:lang w:val="pt-PT"/>
+        </w:rPr>
+        <w:t xml:space="preserve">é </w:t>
+      </w:r>
+      <w:r>
+        <w:rPr>
+          <w:rtl w:val="0"/>
+          <w:lang w:val="pt-PT"/>
+        </w:rPr>
+        <w:t>debitado do saldo total do cliente.</w:t>
+      </w:r>
+    </w:p>
+    <w:p>
+      <w:pPr>
+        <w:pStyle w:val="Body"/>
+        <w:jc w:val="both"/>
+      </w:pPr>
     </w:p>
     <w:p>
       <w:pPr>
@@ -1223,7 +1883,7 @@
       <w:fldChar w:fldCharType="separate" w:fldLock="0"/>
     </w:r>
     <w:r>
-      <w:t>1</w:t>
+      <w:t>2</w:t>
     </w:r>
     <w:r>
       <w:rPr/>

</xml_diff>